<commit_message>
New translations WHAT IS SMARTCASH.docx (Nigerian Pidgin)
</commit_message>
<xml_diff>
--- a/done/Nigerian Pidgin/WHAT IS SMARTCASH.docx
+++ b/done/Nigerian Pidgin/WHAT IS SMARTCASH.docx
@@ -1096,8 +1096,8 @@
           <w:szCs w:val="28"/>
         </w:rPr>
       </w:pPr>
-      <w:bookmarkStart w:id="1" w:name="smartrewards"/>
-      <w:bookmarkEnd w:id="1"/>
+      <w:bookmarkStart w:id="0" w:name="smartrewards"/>
+      <w:bookmarkEnd w:id="0"/>
       <w:r>
         <w:rPr>
           <w:rFonts w:ascii="Tahoma" w:hAnsi="Tahoma" w:cs="Tahoma" w:eastAsia="Times New Roman"/>
@@ -1163,14 +1163,10 @@
     </w:p>
     <w:p>
       <w:pPr>
-        <w:shd w:val="clear" w:color="auto" w:fill="FFFFFF"/>
-        <w:spacing w:after="0" w:line="240" w:lineRule="auto"/>
-        <w:textAlignment w:val="baseline"/>
-        <w:rPr>
-          <w:rFonts w:ascii="Helvetica Neue" w:eastAsia="Times New Roman" w:hAnsi="Helvetica Neue" w:cs="Times New Roman"/>
-          <w:color w:val="252525"/>
-          <w:sz w:val="21"/>
-          <w:szCs w:val="21"/>
+        <w:rPr>
+          <w:rFonts w:ascii="Times New Roman" w:eastAsia="Times New Roman" w:hAnsi="Times New Roman" w:cs="Times New Roman"/>
+          <w:sz w:val="24"/>
+          <w:szCs w:val="24"/>
         </w:rPr>
       </w:pPr>
       <w:r>
@@ -1192,7 +1188,26 @@
           <w:sz w:val="21"/>
           <w:szCs w:val="21"/>
         </w:rPr>
-        <w:t xml:space="preserve"> are a price stabilization mechanism and a way to encourage long term holding. Long term holders are key to the project’s success since the SmartHive treasury needs SmartCash to appreciate in value in order to fund meaningful 3rd party proposals and help grow SmartCash into a successful global crypto-currency. Beginning at block 574,100, the current SmartRewards model will change to a Decentralized Distribution. SmartRewards will then be distributed after every </w:t>
+        <w:t xml:space="preserve"> are a price stabilization mechanism and a way to encourage long term holding. Long term holders are key to the project’s success since the SmartHive treasury needs SmartCash to appreciate in value in order to fund meaningful 3rd party proposals and help grow SmartCash into a successful global crypto-currency. Beginning at block 574,100, </w:t>
+      </w:r>
+      <w:r>
+        <w:rPr>
+          <w:rFonts w:ascii="Open Sans" w:hAnsi="Open Sans" w:cs="Open Sans" w:eastAsia="Times New Roman"/>
+          <w:color w:val="252525"/>
+          <w:sz w:val="21"/>
+          <w:szCs w:val="21"/>
+          <w:shd w:val="clear" w:color="auto" w:fill="FFFFFF"/>
+        </w:rPr>
+        <w:t xml:space="preserve">the current SmartRewards model changed to a Decentralized Distribution</w:t>
+      </w:r>
+      <w:r>
+        <w:rPr>
+          <w:rFonts w:ascii="Helvetica Neue" w:hAnsi="Helvetica Neue" w:cs="Times New Roman" w:eastAsia="Times New Roman"/>
+          <w:color w:val="252525"/>
+          <w:sz w:val="21"/>
+          <w:szCs w:val="21"/>
+        </w:rPr>
+        <w:t xml:space="preserve">. SmartRewards will then be distributed after every </w:t>
       </w:r>
       <w:r>
         <w:rPr>
@@ -2100,7 +2115,7 @@
       </w:pPr>
     </w:pPrDefault>
   </w:docDefaults>
-  <w:latentStyles w:defLockedState="0" w:defUIPriority="99" w:defSemiHidden="0" w:defUnhideWhenUsed="0" w:defQFormat="0" w:count="375">
+  <w:latentStyles w:defLockedState="0" w:defUIPriority="99" w:defSemiHidden="0" w:defUnhideWhenUsed="0" w:defQFormat="0" w:count="376">
     <w:lsdException w:name="Normal" w:uiPriority="0" w:qFormat="1"/>
     <w:lsdException w:name="heading 1" w:uiPriority="9" w:qFormat="1"/>
     <w:lsdException w:name="heading 2" w:semiHidden="1" w:uiPriority="9" w:unhideWhenUsed="1" w:qFormat="1"/>
@@ -2206,7 +2221,6 @@
     <w:lsdException w:name="HTML Sample" w:semiHidden="1" w:unhideWhenUsed="1"/>
     <w:lsdException w:name="HTML Typewriter" w:semiHidden="1" w:unhideWhenUsed="1"/>
     <w:lsdException w:name="HTML Variable" w:semiHidden="1" w:unhideWhenUsed="1"/>
-    <w:lsdException w:name="Normal Table" w:semiHidden="1" w:unhideWhenUsed="1"/>
     <w:lsdException w:name="annotation subject" w:semiHidden="1" w:unhideWhenUsed="1"/>
     <w:lsdException w:name="No List" w:semiHidden="1" w:unhideWhenUsed="1"/>
     <w:lsdException w:name="Outline List 1" w:semiHidden="1" w:unhideWhenUsed="1"/>
@@ -2253,10 +2267,8 @@
     <w:lsdException w:name="Table Subtle 2" w:semiHidden="1" w:unhideWhenUsed="1"/>
     <w:lsdException w:name="Table Web 1" w:semiHidden="1" w:unhideWhenUsed="1"/>
     <w:lsdException w:name="Table Web 2" w:semiHidden="1" w:unhideWhenUsed="1"/>
-    <w:lsdException w:name="Table Web 3" w:semiHidden="1" w:unhideWhenUsed="1"/>
     <w:lsdException w:name="Balloon Text" w:semiHidden="1" w:unhideWhenUsed="1"/>
     <w:lsdException w:name="Table Grid" w:uiPriority="39"/>
-    <w:lsdException w:name="Table Theme" w:semiHidden="1" w:unhideWhenUsed="1"/>
     <w:lsdException w:name="Placeholder Text" w:semiHidden="1"/>
     <w:lsdException w:name="No Spacing" w:uiPriority="1" w:qFormat="1"/>
     <w:lsdException w:name="Light Shading" w:uiPriority="60"/>
@@ -2476,6 +2488,7 @@
     <w:lsdException w:name="Smart Hyperlink" w:semiHidden="1" w:unhideWhenUsed="1"/>
     <w:lsdException w:name="Hashtag" w:semiHidden="1" w:unhideWhenUsed="1"/>
     <w:lsdException w:name="Unresolved Mention" w:semiHidden="1" w:unhideWhenUsed="1"/>
+    <w:lsdException w:name="Smart Link" w:semiHidden="1" w:unhideWhenUsed="1"/>
   </w:latentStyles>
   <w:style w:type="paragraph" w:default="1" w:styleId="Normal">
     <w:name w:val="Normal"/>

</xml_diff>